<commit_message>
updated fields in db, added Occupie_issues
</commit_message>
<xml_diff>
--- a/Specification/LinkedFMI-specification.docx
+++ b/Specification/LinkedFMI-specification.docx
@@ -4,24 +4,21 @@
   <w:body>
     <w:p>
       <w:pPr>
-        <w:pStyle w:val="a3"/>
-        <w:rPr>
-          <w:lang w:val="en-US"/>
-        </w:rPr>
-      </w:pPr>
-      <w:bookmarkStart w:id="0" w:name="_GoBack"/>
-      <w:proofErr w:type="spellStart"/>
+        <w:pStyle w:val="Title"/>
+        <w:rPr>
+          <w:lang w:val="en-US"/>
+        </w:rPr>
+      </w:pPr>
       <w:r>
         <w:rPr>
           <w:lang w:val="en-US"/>
         </w:rPr>
         <w:t>LinkedFMI</w:t>
       </w:r>
-      <w:proofErr w:type="spellEnd"/>
-    </w:p>
-    <w:p>
-      <w:pPr>
-        <w:pStyle w:val="1"/>
+    </w:p>
+    <w:p>
+      <w:pPr>
+        <w:pStyle w:val="Heading1"/>
         <w:numPr>
           <w:ilvl w:val="0"/>
           <w:numId w:val="2"/>
@@ -30,15 +27,13 @@
           <w:lang w:val="en-US"/>
         </w:rPr>
       </w:pPr>
-      <w:proofErr w:type="spellStart"/>
       <w:r>
         <w:t>Student</w:t>
       </w:r>
-      <w:proofErr w:type="spellEnd"/>
-    </w:p>
-    <w:p>
-      <w:pPr>
-        <w:pStyle w:val="a5"/>
+    </w:p>
+    <w:p>
+      <w:pPr>
+        <w:pStyle w:val="ListParagraph"/>
         <w:numPr>
           <w:ilvl w:val="0"/>
           <w:numId w:val="5"/>
@@ -56,29 +51,33 @@
     </w:p>
     <w:p>
       <w:pPr>
-        <w:pStyle w:val="a5"/>
+        <w:pStyle w:val="ListParagraph"/>
         <w:numPr>
           <w:ilvl w:val="0"/>
           <w:numId w:val="5"/>
         </w:numPr>
         <w:rPr>
-          <w:lang w:val="en-US"/>
-        </w:rPr>
-      </w:pPr>
-      <w:r>
-        <w:rPr>
+          <w:highlight w:val="yellow"/>
+          <w:lang w:val="en-US"/>
+        </w:rPr>
+      </w:pPr>
+      <w:r>
+        <w:rPr>
+          <w:highlight w:val="yellow"/>
           <w:lang w:val="en-US"/>
         </w:rPr>
         <w:t xml:space="preserve">login w/ SUSI </w:t>
       </w:r>
       <w:r>
         <w:rPr>
+          <w:highlight w:val="yellow"/>
           <w:lang w:val="en-US"/>
         </w:rPr>
         <w:t>username</w:t>
       </w:r>
       <w:r>
         <w:rPr>
+          <w:highlight w:val="yellow"/>
           <w:lang w:val="en-US"/>
         </w:rPr>
         <w:t xml:space="preserve"> and password</w:t>
@@ -86,7 +85,7 @@
     </w:p>
     <w:p>
       <w:pPr>
-        <w:pStyle w:val="a5"/>
+        <w:pStyle w:val="ListParagraph"/>
         <w:numPr>
           <w:ilvl w:val="0"/>
           <w:numId w:val="5"/>
@@ -99,20 +98,12 @@
         <w:rPr>
           <w:lang w:val="en-US"/>
         </w:rPr>
-        <w:t xml:space="preserve">CV from profile data + export to </w:t>
-      </w:r>
-      <w:proofErr w:type="spellStart"/>
-      <w:r>
-        <w:rPr>
-          <w:lang w:val="en-US"/>
-        </w:rPr>
-        <w:t>pdf</w:t>
-      </w:r>
-      <w:proofErr w:type="spellEnd"/>
-    </w:p>
-    <w:p>
-      <w:pPr>
-        <w:pStyle w:val="a5"/>
+        <w:t>CV from profile data + export to pdf</w:t>
+      </w:r>
+    </w:p>
+    <w:p>
+      <w:pPr>
+        <w:pStyle w:val="ListParagraph"/>
         <w:numPr>
           <w:ilvl w:val="0"/>
           <w:numId w:val="5"/>
@@ -130,7 +121,7 @@
     </w:p>
     <w:p>
       <w:pPr>
-        <w:pStyle w:val="a5"/>
+        <w:pStyle w:val="ListParagraph"/>
         <w:numPr>
           <w:ilvl w:val="1"/>
           <w:numId w:val="5"/>
@@ -148,7 +139,7 @@
     </w:p>
     <w:p>
       <w:pPr>
-        <w:pStyle w:val="a5"/>
+        <w:pStyle w:val="ListParagraph"/>
         <w:numPr>
           <w:ilvl w:val="0"/>
           <w:numId w:val="5"/>
@@ -166,7 +157,7 @@
     </w:p>
     <w:p>
       <w:pPr>
-        <w:pStyle w:val="a5"/>
+        <w:pStyle w:val="ListParagraph"/>
         <w:numPr>
           <w:ilvl w:val="1"/>
           <w:numId w:val="5"/>
@@ -186,7 +177,7 @@
     </w:p>
     <w:p>
       <w:pPr>
-        <w:pStyle w:val="a5"/>
+        <w:pStyle w:val="ListParagraph"/>
         <w:numPr>
           <w:ilvl w:val="1"/>
           <w:numId w:val="5"/>
@@ -206,7 +197,7 @@
     </w:p>
     <w:p>
       <w:pPr>
-        <w:pStyle w:val="a5"/>
+        <w:pStyle w:val="ListParagraph"/>
         <w:numPr>
           <w:ilvl w:val="1"/>
           <w:numId w:val="5"/>
@@ -226,7 +217,7 @@
     </w:p>
     <w:p>
       <w:pPr>
-        <w:pStyle w:val="a5"/>
+        <w:pStyle w:val="ListParagraph"/>
         <w:numPr>
           <w:ilvl w:val="1"/>
           <w:numId w:val="5"/>
@@ -246,7 +237,7 @@
     </w:p>
     <w:p>
       <w:pPr>
-        <w:pStyle w:val="a5"/>
+        <w:pStyle w:val="ListParagraph"/>
         <w:numPr>
           <w:ilvl w:val="1"/>
           <w:numId w:val="5"/>
@@ -266,7 +257,7 @@
     </w:p>
     <w:p>
       <w:pPr>
-        <w:pStyle w:val="a5"/>
+        <w:pStyle w:val="ListParagraph"/>
         <w:numPr>
           <w:ilvl w:val="1"/>
           <w:numId w:val="5"/>
@@ -286,7 +277,7 @@
     </w:p>
     <w:p>
       <w:pPr>
-        <w:pStyle w:val="a5"/>
+        <w:pStyle w:val="ListParagraph"/>
         <w:numPr>
           <w:ilvl w:val="1"/>
           <w:numId w:val="5"/>
@@ -313,7 +304,7 @@
     </w:p>
     <w:p>
       <w:pPr>
-        <w:pStyle w:val="a5"/>
+        <w:pStyle w:val="ListParagraph"/>
         <w:numPr>
           <w:ilvl w:val="1"/>
           <w:numId w:val="5"/>
@@ -331,7 +322,7 @@
     </w:p>
     <w:p>
       <w:pPr>
-        <w:pStyle w:val="a5"/>
+        <w:pStyle w:val="ListParagraph"/>
         <w:numPr>
           <w:ilvl w:val="0"/>
           <w:numId w:val="5"/>
@@ -355,7 +346,7 @@
     </w:p>
     <w:p>
       <w:pPr>
-        <w:pStyle w:val="a5"/>
+        <w:pStyle w:val="ListParagraph"/>
         <w:numPr>
           <w:ilvl w:val="1"/>
           <w:numId w:val="5"/>
@@ -420,7 +411,7 @@
     </w:p>
     <w:p>
       <w:pPr>
-        <w:pStyle w:val="a5"/>
+        <w:pStyle w:val="ListParagraph"/>
         <w:numPr>
           <w:ilvl w:val="1"/>
           <w:numId w:val="5"/>
@@ -437,7 +428,7 @@
       </w:r>
       <w:r>
         <w:rPr>
-          <w:highlight w:val="red"/>
+          <w:highlight w:val="yellow"/>
           <w:lang w:val="en-US"/>
         </w:rPr>
         <w:t>current course</w:t>
@@ -489,7 +480,7 @@
     </w:p>
     <w:p>
       <w:pPr>
-        <w:pStyle w:val="a5"/>
+        <w:pStyle w:val="ListParagraph"/>
         <w:numPr>
           <w:ilvl w:val="0"/>
           <w:numId w:val="5"/>
@@ -513,17 +504,19 @@
     </w:p>
     <w:p>
       <w:pPr>
-        <w:pStyle w:val="a5"/>
+        <w:pStyle w:val="ListParagraph"/>
         <w:numPr>
           <w:ilvl w:val="1"/>
           <w:numId w:val="5"/>
         </w:numPr>
         <w:rPr>
-          <w:lang w:val="en-US"/>
-        </w:rPr>
-      </w:pPr>
-      <w:r>
-        <w:rPr>
+          <w:highlight w:val="yellow"/>
+          <w:lang w:val="en-US"/>
+        </w:rPr>
+      </w:pPr>
+      <w:r>
+        <w:rPr>
+          <w:highlight w:val="yellow"/>
           <w:lang w:val="en-US"/>
         </w:rPr>
         <w:t>previous/current jobs: position, company, start date, end date</w:t>
@@ -531,17 +524,19 @@
     </w:p>
     <w:p>
       <w:pPr>
-        <w:pStyle w:val="a5"/>
+        <w:pStyle w:val="ListParagraph"/>
         <w:numPr>
           <w:ilvl w:val="1"/>
           <w:numId w:val="5"/>
         </w:numPr>
         <w:rPr>
-          <w:lang w:val="en-US"/>
-        </w:rPr>
-      </w:pPr>
-      <w:r>
-        <w:rPr>
+          <w:highlight w:val="yellow"/>
+          <w:lang w:val="en-US"/>
+        </w:rPr>
+      </w:pPr>
+      <w:r>
+        <w:rPr>
+          <w:highlight w:val="yellow"/>
           <w:lang w:val="en-US"/>
         </w:rPr>
         <w:t>individual/group projects: name, link, description</w:t>
@@ -549,7 +544,7 @@
     </w:p>
     <w:p>
       <w:pPr>
-        <w:pStyle w:val="a5"/>
+        <w:pStyle w:val="ListParagraph"/>
         <w:numPr>
           <w:ilvl w:val="1"/>
           <w:numId w:val="5"/>
@@ -569,7 +564,7 @@
     </w:p>
     <w:p>
       <w:pPr>
-        <w:pStyle w:val="a5"/>
+        <w:pStyle w:val="ListParagraph"/>
         <w:numPr>
           <w:ilvl w:val="1"/>
           <w:numId w:val="5"/>
@@ -604,7 +599,7 @@
     </w:p>
     <w:p>
       <w:pPr>
-        <w:pStyle w:val="a5"/>
+        <w:pStyle w:val="ListParagraph"/>
         <w:numPr>
           <w:ilvl w:val="0"/>
           <w:numId w:val="5"/>
@@ -628,17 +623,19 @@
     </w:p>
     <w:p>
       <w:pPr>
-        <w:pStyle w:val="a5"/>
+        <w:pStyle w:val="ListParagraph"/>
         <w:numPr>
           <w:ilvl w:val="1"/>
           <w:numId w:val="5"/>
         </w:numPr>
         <w:rPr>
-          <w:lang w:val="en-US"/>
-        </w:rPr>
-      </w:pPr>
-      <w:r>
-        <w:rPr>
+          <w:highlight w:val="yellow"/>
+          <w:lang w:val="en-US"/>
+        </w:rPr>
+      </w:pPr>
+      <w:r>
+        <w:rPr>
+          <w:highlight w:val="yellow"/>
           <w:lang w:val="en-US"/>
         </w:rPr>
         <w:t>profile picture</w:t>
@@ -646,17 +643,19 @@
     </w:p>
     <w:p>
       <w:pPr>
-        <w:pStyle w:val="a5"/>
+        <w:pStyle w:val="ListParagraph"/>
         <w:numPr>
           <w:ilvl w:val="1"/>
           <w:numId w:val="5"/>
         </w:numPr>
         <w:rPr>
-          <w:lang w:val="en-US"/>
-        </w:rPr>
-      </w:pPr>
-      <w:r>
-        <w:rPr>
+          <w:highlight w:val="yellow"/>
+          <w:lang w:val="en-US"/>
+        </w:rPr>
+      </w:pPr>
+      <w:r>
+        <w:rPr>
+          <w:highlight w:val="yellow"/>
           <w:lang w:val="en-US"/>
         </w:rPr>
         <w:t>date of birth</w:t>
@@ -664,17 +663,19 @@
     </w:p>
     <w:p>
       <w:pPr>
-        <w:pStyle w:val="a5"/>
+        <w:pStyle w:val="ListParagraph"/>
         <w:numPr>
           <w:ilvl w:val="1"/>
           <w:numId w:val="5"/>
         </w:numPr>
         <w:rPr>
-          <w:lang w:val="en-US"/>
-        </w:rPr>
-      </w:pPr>
-      <w:r>
-        <w:rPr>
+          <w:highlight w:val="yellow"/>
+          <w:lang w:val="en-US"/>
+        </w:rPr>
+      </w:pPr>
+      <w:r>
+        <w:rPr>
+          <w:highlight w:val="yellow"/>
           <w:lang w:val="en-US"/>
         </w:rPr>
         <w:t>home town</w:t>
@@ -682,17 +683,19 @@
     </w:p>
     <w:p>
       <w:pPr>
-        <w:pStyle w:val="a5"/>
+        <w:pStyle w:val="ListParagraph"/>
         <w:numPr>
           <w:ilvl w:val="1"/>
           <w:numId w:val="5"/>
         </w:numPr>
         <w:rPr>
-          <w:lang w:val="en-US"/>
-        </w:rPr>
-      </w:pPr>
-      <w:r>
-        <w:rPr>
+          <w:highlight w:val="yellow"/>
+          <w:lang w:val="en-US"/>
+        </w:rPr>
+      </w:pPr>
+      <w:r>
+        <w:rPr>
+          <w:highlight w:val="yellow"/>
           <w:lang w:val="en-US"/>
         </w:rPr>
         <w:t>languages (excellent, advanced, intermediate, basic)</w:t>
@@ -700,17 +703,19 @@
     </w:p>
     <w:p>
       <w:pPr>
-        <w:pStyle w:val="a5"/>
+        <w:pStyle w:val="ListParagraph"/>
         <w:numPr>
           <w:ilvl w:val="1"/>
           <w:numId w:val="5"/>
         </w:numPr>
         <w:rPr>
-          <w:lang w:val="en-US"/>
-        </w:rPr>
-      </w:pPr>
-      <w:r>
-        <w:rPr>
+          <w:highlight w:val="yellow"/>
+          <w:lang w:val="en-US"/>
+        </w:rPr>
+      </w:pPr>
+      <w:r>
+        <w:rPr>
+          <w:highlight w:val="yellow"/>
           <w:lang w:val="en-US"/>
         </w:rPr>
         <w:t>technologies (excellent, advanced, intermediate, basic)</w:t>
@@ -718,17 +723,19 @@
     </w:p>
     <w:p>
       <w:pPr>
-        <w:pStyle w:val="a5"/>
+        <w:pStyle w:val="ListParagraph"/>
         <w:numPr>
           <w:ilvl w:val="1"/>
           <w:numId w:val="5"/>
         </w:numPr>
         <w:rPr>
-          <w:lang w:val="en-US"/>
-        </w:rPr>
-      </w:pPr>
-      <w:r>
-        <w:rPr>
+          <w:highlight w:val="yellow"/>
+          <w:lang w:val="en-US"/>
+        </w:rPr>
+      </w:pPr>
+      <w:r>
+        <w:rPr>
+          <w:highlight w:val="yellow"/>
           <w:lang w:val="en-US"/>
         </w:rPr>
         <w:t>interests</w:t>
@@ -736,7 +743,7 @@
     </w:p>
     <w:p>
       <w:pPr>
-        <w:pStyle w:val="a5"/>
+        <w:pStyle w:val="ListParagraph"/>
         <w:ind w:left="1800"/>
         <w:rPr>
           <w:lang w:val="en-US"/>
@@ -745,7 +752,7 @@
     </w:p>
     <w:p>
       <w:pPr>
-        <w:pStyle w:val="1"/>
+        <w:pStyle w:val="Heading1"/>
         <w:numPr>
           <w:ilvl w:val="0"/>
           <w:numId w:val="2"/>
@@ -763,17 +770,19 @@
     </w:p>
     <w:p>
       <w:pPr>
-        <w:pStyle w:val="a5"/>
+        <w:pStyle w:val="ListParagraph"/>
         <w:numPr>
           <w:ilvl w:val="0"/>
           <w:numId w:val="9"/>
         </w:numPr>
         <w:rPr>
-          <w:lang w:val="en-US"/>
-        </w:rPr>
-      </w:pPr>
-      <w:r>
-        <w:rPr>
+          <w:highlight w:val="yellow"/>
+          <w:lang w:val="en-US"/>
+        </w:rPr>
+      </w:pPr>
+      <w:r>
+        <w:rPr>
+          <w:highlight w:val="yellow"/>
           <w:lang w:val="en-US"/>
         </w:rPr>
         <w:t>login w/ email and password</w:t>
@@ -781,7 +790,7 @@
     </w:p>
     <w:p>
       <w:pPr>
-        <w:pStyle w:val="a5"/>
+        <w:pStyle w:val="ListParagraph"/>
         <w:numPr>
           <w:ilvl w:val="0"/>
           <w:numId w:val="9"/>
@@ -790,14 +799,12 @@
           <w:lang w:val="en-US"/>
         </w:rPr>
       </w:pPr>
-      <w:proofErr w:type="spellStart"/>
       <w:r>
         <w:t>булст</w:t>
       </w:r>
       <w:r>
         <w:t>ат</w:t>
       </w:r>
-      <w:proofErr w:type="spellEnd"/>
       <w:r>
         <w:rPr>
           <w:lang w:val="en-US"/>
@@ -810,7 +817,7 @@
     </w:p>
     <w:p>
       <w:pPr>
-        <w:pStyle w:val="a5"/>
+        <w:pStyle w:val="ListParagraph"/>
         <w:numPr>
           <w:ilvl w:val="0"/>
           <w:numId w:val="9"/>
@@ -828,17 +835,19 @@
     </w:p>
     <w:p>
       <w:pPr>
-        <w:pStyle w:val="a5"/>
+        <w:pStyle w:val="ListParagraph"/>
         <w:numPr>
           <w:ilvl w:val="0"/>
           <w:numId w:val="8"/>
         </w:numPr>
         <w:rPr>
-          <w:lang w:val="en-US"/>
-        </w:rPr>
-      </w:pPr>
-      <w:r>
-        <w:rPr>
+          <w:highlight w:val="yellow"/>
+          <w:lang w:val="en-US"/>
+        </w:rPr>
+      </w:pPr>
+      <w:r>
+        <w:rPr>
+          <w:highlight w:val="yellow"/>
           <w:lang w:val="en-US"/>
         </w:rPr>
         <w:t>compare students by some criteria</w:t>
@@ -846,17 +855,19 @@
     </w:p>
     <w:p>
       <w:pPr>
-        <w:pStyle w:val="a5"/>
+        <w:pStyle w:val="ListParagraph"/>
         <w:numPr>
           <w:ilvl w:val="0"/>
           <w:numId w:val="8"/>
         </w:numPr>
         <w:rPr>
-          <w:lang w:val="en-US"/>
-        </w:rPr>
-      </w:pPr>
-      <w:r>
-        <w:rPr>
+          <w:highlight w:val="yellow"/>
+          <w:lang w:val="en-US"/>
+        </w:rPr>
+      </w:pPr>
+      <w:r>
+        <w:rPr>
+          <w:highlight w:val="yellow"/>
           <w:lang w:val="en-US"/>
         </w:rPr>
         <w:t>add an offer</w:t>
@@ -864,7 +875,7 @@
     </w:p>
     <w:p>
       <w:pPr>
-        <w:pStyle w:val="a5"/>
+        <w:pStyle w:val="ListParagraph"/>
         <w:numPr>
           <w:ilvl w:val="0"/>
           <w:numId w:val="8"/>
@@ -882,7 +893,7 @@
     </w:p>
     <w:p>
       <w:pPr>
-        <w:pStyle w:val="a5"/>
+        <w:pStyle w:val="ListParagraph"/>
         <w:numPr>
           <w:ilvl w:val="0"/>
           <w:numId w:val="8"/>
@@ -900,17 +911,19 @@
     </w:p>
     <w:p>
       <w:pPr>
-        <w:pStyle w:val="a5"/>
+        <w:pStyle w:val="ListParagraph"/>
         <w:numPr>
           <w:ilvl w:val="1"/>
           <w:numId w:val="8"/>
         </w:numPr>
         <w:rPr>
-          <w:lang w:val="en-US"/>
-        </w:rPr>
-      </w:pPr>
-      <w:r>
-        <w:rPr>
+          <w:highlight w:val="yellow"/>
+          <w:lang w:val="en-US"/>
+        </w:rPr>
+      </w:pPr>
+      <w:r>
+        <w:rPr>
+          <w:highlight w:val="yellow"/>
           <w:lang w:val="en-US"/>
         </w:rPr>
         <w:t>name</w:t>
@@ -918,17 +931,19 @@
     </w:p>
     <w:p>
       <w:pPr>
-        <w:pStyle w:val="a5"/>
+        <w:pStyle w:val="ListParagraph"/>
         <w:numPr>
           <w:ilvl w:val="1"/>
           <w:numId w:val="8"/>
         </w:numPr>
         <w:rPr>
-          <w:lang w:val="en-US"/>
-        </w:rPr>
-      </w:pPr>
-      <w:r>
-        <w:rPr>
+          <w:highlight w:val="yellow"/>
+          <w:lang w:val="en-US"/>
+        </w:rPr>
+      </w:pPr>
+      <w:r>
+        <w:rPr>
+          <w:highlight w:val="yellow"/>
           <w:lang w:val="en-US"/>
         </w:rPr>
         <w:t>logo</w:t>
@@ -936,17 +951,19 @@
     </w:p>
     <w:p>
       <w:pPr>
-        <w:pStyle w:val="a5"/>
+        <w:pStyle w:val="ListParagraph"/>
         <w:numPr>
           <w:ilvl w:val="1"/>
           <w:numId w:val="8"/>
         </w:numPr>
         <w:rPr>
-          <w:lang w:val="en-US"/>
-        </w:rPr>
-      </w:pPr>
-      <w:r>
-        <w:rPr>
+          <w:highlight w:val="yellow"/>
+          <w:lang w:val="en-US"/>
+        </w:rPr>
+      </w:pPr>
+      <w:r>
+        <w:rPr>
+          <w:highlight w:val="yellow"/>
           <w:lang w:val="en-US"/>
         </w:rPr>
         <w:t>address</w:t>
@@ -954,17 +971,19 @@
     </w:p>
     <w:p>
       <w:pPr>
-        <w:pStyle w:val="a5"/>
+        <w:pStyle w:val="ListParagraph"/>
         <w:numPr>
           <w:ilvl w:val="1"/>
           <w:numId w:val="8"/>
         </w:numPr>
         <w:rPr>
-          <w:lang w:val="en-US"/>
-        </w:rPr>
-      </w:pPr>
-      <w:r>
-        <w:rPr>
+          <w:highlight w:val="yellow"/>
+          <w:lang w:val="en-US"/>
+        </w:rPr>
+      </w:pPr>
+      <w:r>
+        <w:rPr>
+          <w:highlight w:val="yellow"/>
           <w:lang w:val="en-US"/>
         </w:rPr>
         <w:t>phone</w:t>
@@ -972,17 +991,19 @@
     </w:p>
     <w:p>
       <w:pPr>
-        <w:pStyle w:val="a5"/>
+        <w:pStyle w:val="ListParagraph"/>
         <w:numPr>
           <w:ilvl w:val="1"/>
           <w:numId w:val="8"/>
         </w:numPr>
         <w:rPr>
-          <w:lang w:val="en-US"/>
-        </w:rPr>
-      </w:pPr>
-      <w:r>
-        <w:rPr>
+          <w:highlight w:val="yellow"/>
+          <w:lang w:val="en-US"/>
+        </w:rPr>
+      </w:pPr>
+      <w:r>
+        <w:rPr>
+          <w:highlight w:val="yellow"/>
           <w:lang w:val="en-US"/>
         </w:rPr>
         <w:t>description</w:t>
@@ -990,17 +1011,19 @@
     </w:p>
     <w:p>
       <w:pPr>
-        <w:pStyle w:val="a5"/>
+        <w:pStyle w:val="ListParagraph"/>
         <w:numPr>
           <w:ilvl w:val="1"/>
           <w:numId w:val="8"/>
         </w:numPr>
         <w:rPr>
-          <w:lang w:val="en-US"/>
-        </w:rPr>
-      </w:pPr>
-      <w:r>
-        <w:rPr>
+          <w:highlight w:val="yellow"/>
+          <w:lang w:val="en-US"/>
+        </w:rPr>
+      </w:pPr>
+      <w:r>
+        <w:rPr>
+          <w:highlight w:val="yellow"/>
           <w:lang w:val="en-US"/>
         </w:rPr>
         <w:t>number of employees</w:t>
@@ -1008,69 +1031,60 @@
     </w:p>
     <w:p>
       <w:pPr>
-        <w:pStyle w:val="a5"/>
+        <w:pStyle w:val="ListParagraph"/>
         <w:numPr>
           <w:ilvl w:val="1"/>
           <w:numId w:val="8"/>
         </w:numPr>
         <w:rPr>
-          <w:lang w:val="en-US"/>
-        </w:rPr>
-      </w:pPr>
-      <w:proofErr w:type="gramStart"/>
-      <w:r>
-        <w:rPr>
+          <w:highlight w:val="yellow"/>
+          <w:lang w:val="en-US"/>
+        </w:rPr>
+      </w:pPr>
+      <w:r>
+        <w:rPr>
+          <w:highlight w:val="yellow"/>
           <w:lang w:val="en-US"/>
         </w:rPr>
         <w:t>departments</w:t>
       </w:r>
-      <w:proofErr w:type="gramEnd"/>
-      <w:r>
-        <w:rPr>
+      <w:r>
+        <w:rPr>
+          <w:highlight w:val="yellow"/>
           <w:lang w:val="en-US"/>
         </w:rPr>
         <w:t xml:space="preserve"> (</w:t>
       </w:r>
       <w:r>
         <w:rPr>
+          <w:highlight w:val="yellow"/>
           <w:lang w:val="en-US"/>
         </w:rPr>
         <w:t>i.e.</w:t>
       </w:r>
       <w:r>
         <w:rPr>
-          <w:lang w:val="en-US"/>
-        </w:rPr>
-        <w:t xml:space="preserve"> Android, Web, </w:t>
-      </w:r>
-      <w:proofErr w:type="spellStart"/>
-      <w:r>
-        <w:rPr>
-          <w:lang w:val="en-US"/>
-        </w:rPr>
-        <w:t>iOS</w:t>
-      </w:r>
-      <w:proofErr w:type="spellEnd"/>
-      <w:r>
-        <w:rPr>
-          <w:lang w:val="en-US"/>
-        </w:rPr>
-        <w:t>…)</w:t>
-      </w:r>
-    </w:p>
-    <w:p>
-      <w:pPr>
-        <w:pStyle w:val="a5"/>
+          <w:highlight w:val="yellow"/>
+          <w:lang w:val="en-US"/>
+        </w:rPr>
+        <w:t xml:space="preserve"> Android, Web, iOS…)</w:t>
+      </w:r>
+    </w:p>
+    <w:p>
+      <w:pPr>
+        <w:pStyle w:val="ListParagraph"/>
         <w:numPr>
           <w:ilvl w:val="1"/>
           <w:numId w:val="8"/>
         </w:numPr>
         <w:rPr>
-          <w:lang w:val="en-US"/>
-        </w:rPr>
-      </w:pPr>
-      <w:r>
-        <w:rPr>
+          <w:highlight w:val="yellow"/>
+          <w:lang w:val="en-US"/>
+        </w:rPr>
+      </w:pPr>
+      <w:r>
+        <w:rPr>
+          <w:highlight w:val="yellow"/>
           <w:lang w:val="en-US"/>
         </w:rPr>
         <w:lastRenderedPageBreak/>
@@ -1079,7 +1093,7 @@
     </w:p>
     <w:p>
       <w:pPr>
-        <w:pStyle w:val="1"/>
+        <w:pStyle w:val="Heading1"/>
         <w:numPr>
           <w:ilvl w:val="0"/>
           <w:numId w:val="2"/>
@@ -1097,7 +1111,7 @@
     </w:p>
     <w:p>
       <w:pPr>
-        <w:pStyle w:val="a5"/>
+        <w:pStyle w:val="ListParagraph"/>
         <w:numPr>
           <w:ilvl w:val="0"/>
           <w:numId w:val="8"/>
@@ -1115,7 +1129,7 @@
     </w:p>
     <w:p>
       <w:pPr>
-        <w:pStyle w:val="a5"/>
+        <w:pStyle w:val="ListParagraph"/>
         <w:numPr>
           <w:ilvl w:val="1"/>
           <w:numId w:val="8"/>
@@ -1126,20 +1140,28 @@
       </w:pPr>
       <w:r>
         <w:rPr>
+          <w:highlight w:val="yellow"/>
           <w:lang w:val="en-US"/>
         </w:rPr>
         <w:t xml:space="preserve">technologies, work hours, </w:t>
       </w:r>
       <w:r>
         <w:rPr>
-          <w:lang w:val="en-US"/>
-        </w:rPr>
-        <w:t>level of expertise, salary (include results w/ no salary specified)</w:t>
-      </w:r>
-    </w:p>
-    <w:p>
-      <w:pPr>
-        <w:pStyle w:val="a5"/>
+          <w:highlight w:val="yellow"/>
+          <w:lang w:val="en-US"/>
+        </w:rPr>
+        <w:t>level of expertise,</w:t>
+      </w:r>
+      <w:r>
+        <w:rPr>
+          <w:lang w:val="en-US"/>
+        </w:rPr>
+        <w:t xml:space="preserve"> salary (include results w/ no salary specified)</w:t>
+      </w:r>
+    </w:p>
+    <w:p>
+      <w:pPr>
+        <w:pStyle w:val="ListParagraph"/>
         <w:numPr>
           <w:ilvl w:val="0"/>
           <w:numId w:val="8"/>
@@ -1157,7 +1179,7 @@
     </w:p>
     <w:p>
       <w:pPr>
-        <w:pStyle w:val="a5"/>
+        <w:pStyle w:val="ListParagraph"/>
         <w:numPr>
           <w:ilvl w:val="1"/>
           <w:numId w:val="8"/>
@@ -1175,7 +1197,7 @@
     </w:p>
     <w:p>
       <w:pPr>
-        <w:pStyle w:val="a5"/>
+        <w:pStyle w:val="ListParagraph"/>
         <w:numPr>
           <w:ilvl w:val="1"/>
           <w:numId w:val="8"/>
@@ -1193,7 +1215,7 @@
     </w:p>
     <w:p>
       <w:pPr>
-        <w:pStyle w:val="a5"/>
+        <w:pStyle w:val="ListParagraph"/>
         <w:numPr>
           <w:ilvl w:val="0"/>
           <w:numId w:val="8"/>
@@ -1211,7 +1233,7 @@
     </w:p>
     <w:p>
       <w:pPr>
-        <w:pStyle w:val="a5"/>
+        <w:pStyle w:val="ListParagraph"/>
         <w:numPr>
           <w:ilvl w:val="1"/>
           <w:numId w:val="8"/>
@@ -1229,17 +1251,21 @@
     </w:p>
     <w:p>
       <w:pPr>
-        <w:pStyle w:val="a5"/>
+        <w:pStyle w:val="ListParagraph"/>
         <w:numPr>
           <w:ilvl w:val="1"/>
           <w:numId w:val="8"/>
         </w:numPr>
         <w:rPr>
-          <w:lang w:val="en-US"/>
-        </w:rPr>
-      </w:pPr>
-      <w:r>
-        <w:rPr>
+          <w:highlight w:val="yellow"/>
+          <w:lang w:val="en-US"/>
+        </w:rPr>
+      </w:pPr>
+      <w:bookmarkStart w:id="0" w:name="_GoBack"/>
+      <w:bookmarkEnd w:id="0"/>
+      <w:r>
+        <w:rPr>
+          <w:highlight w:val="yellow"/>
           <w:lang w:val="en-US"/>
         </w:rPr>
         <w:t>title</w:t>
@@ -1247,22 +1273,23 @@
     </w:p>
     <w:p>
       <w:pPr>
-        <w:pStyle w:val="a5"/>
+        <w:pStyle w:val="ListParagraph"/>
         <w:numPr>
           <w:ilvl w:val="1"/>
           <w:numId w:val="8"/>
         </w:numPr>
         <w:rPr>
-          <w:lang w:val="en-US"/>
-        </w:rPr>
-      </w:pPr>
-      <w:r>
-        <w:rPr>
+          <w:highlight w:val="yellow"/>
+          <w:lang w:val="en-US"/>
+        </w:rPr>
+      </w:pPr>
+      <w:r>
+        <w:rPr>
+          <w:highlight w:val="yellow"/>
           <w:lang w:val="en-US"/>
         </w:rPr>
         <w:t>description</w:t>
       </w:r>
-      <w:bookmarkEnd w:id="0"/>
     </w:p>
     <w:sectPr>
       <w:pgSz w:w="11906" w:h="16838"/>
@@ -2639,7 +2666,7 @@
     <w:lsdException w:name="Bibliography" w:uiPriority="37"/>
     <w:lsdException w:name="TOC Heading" w:uiPriority="39" w:qFormat="1"/>
   </w:latentStyles>
-  <w:style w:type="paragraph" w:default="1" w:styleId="a">
+  <w:style w:type="paragraph" w:default="1" w:styleId="Normal">
     <w:name w:val="Normal"/>
     <w:qFormat/>
     <w:rsid w:val="002755CC"/>
@@ -2647,11 +2674,11 @@
       <w:sz w:val="36"/>
     </w:rPr>
   </w:style>
-  <w:style w:type="paragraph" w:styleId="1">
+  <w:style w:type="paragraph" w:styleId="Heading1">
     <w:name w:val="heading 1"/>
-    <w:basedOn w:val="a"/>
-    <w:next w:val="a"/>
-    <w:link w:val="10"/>
+    <w:basedOn w:val="Normal"/>
+    <w:next w:val="Normal"/>
+    <w:link w:val="Heading1Char"/>
     <w:uiPriority w:val="9"/>
     <w:qFormat/>
     <w:rsid w:val="002755CC"/>
@@ -2670,13 +2697,13 @@
       <w:szCs w:val="28"/>
     </w:rPr>
   </w:style>
-  <w:style w:type="character" w:default="1" w:styleId="a0">
+  <w:style w:type="character" w:default="1" w:styleId="DefaultParagraphFont">
     <w:name w:val="Default Paragraph Font"/>
     <w:uiPriority w:val="1"/>
     <w:semiHidden/>
     <w:unhideWhenUsed/>
   </w:style>
-  <w:style w:type="table" w:default="1" w:styleId="a1">
+  <w:style w:type="table" w:default="1" w:styleId="TableNormal">
     <w:name w:val="Normal Table"/>
     <w:uiPriority w:val="99"/>
     <w:semiHidden/>
@@ -2691,17 +2718,17 @@
       </w:tblCellMar>
     </w:tblPr>
   </w:style>
-  <w:style w:type="numbering" w:default="1" w:styleId="a2">
+  <w:style w:type="numbering" w:default="1" w:styleId="NoList">
     <w:name w:val="No List"/>
     <w:uiPriority w:val="99"/>
     <w:semiHidden/>
     <w:unhideWhenUsed/>
   </w:style>
-  <w:style w:type="paragraph" w:styleId="a3">
+  <w:style w:type="paragraph" w:styleId="Title">
     <w:name w:val="Title"/>
-    <w:basedOn w:val="a"/>
-    <w:next w:val="a"/>
-    <w:link w:val="a4"/>
+    <w:basedOn w:val="Normal"/>
+    <w:next w:val="Normal"/>
+    <w:link w:val="TitleChar"/>
     <w:uiPriority w:val="10"/>
     <w:qFormat/>
     <w:rsid w:val="002755CC"/>
@@ -2721,10 +2748,10 @@
       <w:szCs w:val="52"/>
     </w:rPr>
   </w:style>
-  <w:style w:type="character" w:customStyle="1" w:styleId="a4">
-    <w:name w:val="Заглавие Знак"/>
-    <w:basedOn w:val="a0"/>
-    <w:link w:val="a3"/>
+  <w:style w:type="character" w:customStyle="1" w:styleId="TitleChar">
+    <w:name w:val="Title Char"/>
+    <w:basedOn w:val="DefaultParagraphFont"/>
+    <w:link w:val="Title"/>
     <w:uiPriority w:val="10"/>
     <w:rsid w:val="002755CC"/>
     <w:rPr>
@@ -2736,10 +2763,10 @@
       <w:szCs w:val="52"/>
     </w:rPr>
   </w:style>
-  <w:style w:type="character" w:customStyle="1" w:styleId="10">
-    <w:name w:val="Заглавие 1 Знак"/>
-    <w:basedOn w:val="a0"/>
-    <w:link w:val="1"/>
+  <w:style w:type="character" w:customStyle="1" w:styleId="Heading1Char">
+    <w:name w:val="Heading 1 Char"/>
+    <w:basedOn w:val="DefaultParagraphFont"/>
+    <w:link w:val="Heading1"/>
     <w:uiPriority w:val="9"/>
     <w:rsid w:val="002755CC"/>
     <w:rPr>
@@ -2751,9 +2778,9 @@
       <w:szCs w:val="28"/>
     </w:rPr>
   </w:style>
-  <w:style w:type="paragraph" w:styleId="a5">
+  <w:style w:type="paragraph" w:styleId="ListParagraph">
     <w:name w:val="List Paragraph"/>
-    <w:basedOn w:val="a"/>
+    <w:basedOn w:val="Normal"/>
     <w:uiPriority w:val="34"/>
     <w:qFormat/>
     <w:rsid w:val="002755CC"/>
@@ -2921,7 +2948,7 @@
     <w:lsdException w:name="Bibliography" w:uiPriority="37"/>
     <w:lsdException w:name="TOC Heading" w:uiPriority="39" w:qFormat="1"/>
   </w:latentStyles>
-  <w:style w:type="paragraph" w:default="1" w:styleId="a">
+  <w:style w:type="paragraph" w:default="1" w:styleId="Normal">
     <w:name w:val="Normal"/>
     <w:qFormat/>
     <w:rsid w:val="002755CC"/>
@@ -2929,11 +2956,11 @@
       <w:sz w:val="36"/>
     </w:rPr>
   </w:style>
-  <w:style w:type="paragraph" w:styleId="1">
+  <w:style w:type="paragraph" w:styleId="Heading1">
     <w:name w:val="heading 1"/>
-    <w:basedOn w:val="a"/>
-    <w:next w:val="a"/>
-    <w:link w:val="10"/>
+    <w:basedOn w:val="Normal"/>
+    <w:next w:val="Normal"/>
+    <w:link w:val="Heading1Char"/>
     <w:uiPriority w:val="9"/>
     <w:qFormat/>
     <w:rsid w:val="002755CC"/>
@@ -2952,13 +2979,13 @@
       <w:szCs w:val="28"/>
     </w:rPr>
   </w:style>
-  <w:style w:type="character" w:default="1" w:styleId="a0">
+  <w:style w:type="character" w:default="1" w:styleId="DefaultParagraphFont">
     <w:name w:val="Default Paragraph Font"/>
     <w:uiPriority w:val="1"/>
     <w:semiHidden/>
     <w:unhideWhenUsed/>
   </w:style>
-  <w:style w:type="table" w:default="1" w:styleId="a1">
+  <w:style w:type="table" w:default="1" w:styleId="TableNormal">
     <w:name w:val="Normal Table"/>
     <w:uiPriority w:val="99"/>
     <w:semiHidden/>
@@ -2973,17 +3000,17 @@
       </w:tblCellMar>
     </w:tblPr>
   </w:style>
-  <w:style w:type="numbering" w:default="1" w:styleId="a2">
+  <w:style w:type="numbering" w:default="1" w:styleId="NoList">
     <w:name w:val="No List"/>
     <w:uiPriority w:val="99"/>
     <w:semiHidden/>
     <w:unhideWhenUsed/>
   </w:style>
-  <w:style w:type="paragraph" w:styleId="a3">
+  <w:style w:type="paragraph" w:styleId="Title">
     <w:name w:val="Title"/>
-    <w:basedOn w:val="a"/>
-    <w:next w:val="a"/>
-    <w:link w:val="a4"/>
+    <w:basedOn w:val="Normal"/>
+    <w:next w:val="Normal"/>
+    <w:link w:val="TitleChar"/>
     <w:uiPriority w:val="10"/>
     <w:qFormat/>
     <w:rsid w:val="002755CC"/>
@@ -3003,10 +3030,10 @@
       <w:szCs w:val="52"/>
     </w:rPr>
   </w:style>
-  <w:style w:type="character" w:customStyle="1" w:styleId="a4">
-    <w:name w:val="Заглавие Знак"/>
-    <w:basedOn w:val="a0"/>
-    <w:link w:val="a3"/>
+  <w:style w:type="character" w:customStyle="1" w:styleId="TitleChar">
+    <w:name w:val="Title Char"/>
+    <w:basedOn w:val="DefaultParagraphFont"/>
+    <w:link w:val="Title"/>
     <w:uiPriority w:val="10"/>
     <w:rsid w:val="002755CC"/>
     <w:rPr>
@@ -3018,10 +3045,10 @@
       <w:szCs w:val="52"/>
     </w:rPr>
   </w:style>
-  <w:style w:type="character" w:customStyle="1" w:styleId="10">
-    <w:name w:val="Заглавие 1 Знак"/>
-    <w:basedOn w:val="a0"/>
-    <w:link w:val="1"/>
+  <w:style w:type="character" w:customStyle="1" w:styleId="Heading1Char">
+    <w:name w:val="Heading 1 Char"/>
+    <w:basedOn w:val="DefaultParagraphFont"/>
+    <w:link w:val="Heading1"/>
     <w:uiPriority w:val="9"/>
     <w:rsid w:val="002755CC"/>
     <w:rPr>
@@ -3033,9 +3060,9 @@
       <w:szCs w:val="28"/>
     </w:rPr>
   </w:style>
-  <w:style w:type="paragraph" w:styleId="a5">
+  <w:style w:type="paragraph" w:styleId="ListParagraph">
     <w:name w:val="List Paragraph"/>
-    <w:basedOn w:val="a"/>
+    <w:basedOn w:val="Normal"/>
     <w:uiPriority w:val="34"/>
     <w:qFormat/>
     <w:rsid w:val="002755CC"/>

</xml_diff>